<commit_message>
Created a "Master" document that houses all data in one document.
Added new Source to DataSources for Zip Code by County.

Created a new Excel that houses all our Data in one document. Also assigned a County ID # to reference across tabs.
</commit_message>
<xml_diff>
--- a/DataSources.docx
+++ b/DataSources.docx
@@ -20,11 +20,27 @@
     <w:p/>
     <w:p>
       <w:r>
+        <w:t>Zip Code by County:</w:t>
+      </w:r>
+    </w:p>
+    <w:p>
+      <w:hyperlink r:id="rId5" w:anchor=":~:text=List%20of%20Zip%20Codes%20in%20Minnesota%20%20,%20%20Anoka%20%2054%20more%20rows%20" w:history="1">
+        <w:r>
+          <w:rPr>
+            <w:rStyle w:val="Hyperlink"/>
+          </w:rPr>
+          <w:t>List of Zip Codes in Minnesota (zipdatamaps.com)</w:t>
+        </w:r>
+      </w:hyperlink>
+    </w:p>
+    <w:p/>
+    <w:p>
+      <w:r>
         <w:t>Cases by Zip Code:</w:t>
       </w:r>
     </w:p>
     <w:p>
-      <w:hyperlink r:id="rId5" w:anchor="wmapcz1" w:history="1">
+      <w:hyperlink r:id="rId6" w:anchor="wmapcz1" w:history="1">
         <w:r>
           <w:rPr>
             <w:rStyle w:val="Hyperlink"/>
@@ -40,7 +56,7 @@
       </w:r>
     </w:p>
     <w:p>
-      <w:hyperlink r:id="rId6" w:anchor="wtrmap1" w:history="1">
+      <w:hyperlink r:id="rId7" w:anchor="wtrmap1" w:history="1">
         <w:r>
           <w:rPr>
             <w:rStyle w:val="Hyperlink"/>
@@ -56,7 +72,7 @@
       </w:r>
     </w:p>
     <w:p>
-      <w:hyperlink r:id="rId7" w:history="1">
+      <w:hyperlink r:id="rId8" w:history="1">
         <w:r>
           <w:rPr>
             <w:rStyle w:val="Hyperlink"/>
@@ -94,7 +110,7 @@
           <w:rStyle w:val="Hyperlink"/>
         </w:rPr>
       </w:pPr>
-      <w:hyperlink r:id="rId8" w:history="1">
+      <w:hyperlink r:id="rId9" w:history="1">
         <w:r>
           <w:rPr>
             <w:rStyle w:val="Hyperlink"/>
@@ -130,7 +146,7 @@
           <w:bCs/>
         </w:rPr>
       </w:pPr>
-      <w:hyperlink r:id="rId9" w:history="1">
+      <w:hyperlink r:id="rId10" w:history="1">
         <w:r>
           <w:rPr>
             <w:rStyle w:val="Hyperlink"/>

</xml_diff>